<commit_message>
Lab menu scene set up, working on test level
</commit_message>
<xml_diff>
--- a/Cyberspace Planning/Cyberspace Game Design Document.docx
+++ b/Cyberspace Planning/Cyberspace Game Design Document.docx
@@ -224,41 +224,13 @@
         <w:rPr>
           <w:rFonts w:ascii="Leelawadee UI" w:hAnsi="Leelawadee UI" w:cs="Leelawadee UI"/>
         </w:rPr>
-        <w:t xml:space="preserve">The game is a shooter </w:t>
-      </w:r>
-      <w:proofErr w:type="gramStart"/>
-      <w:r>
-        <w:rPr>
-          <w:rFonts w:ascii="Leelawadee UI" w:hAnsi="Leelawadee UI" w:cs="Leelawadee UI"/>
-        </w:rPr>
-        <w:t>similar to</w:t>
-      </w:r>
-      <w:proofErr w:type="gramEnd"/>
-      <w:r>
-        <w:rPr>
-          <w:rFonts w:ascii="Leelawadee UI" w:hAnsi="Leelawadee UI" w:cs="Leelawadee UI"/>
-        </w:rPr>
-        <w:t xml:space="preserve"> Space Invaders</w:t>
-      </w:r>
-      <w:r>
-        <w:rPr>
-          <w:rFonts w:ascii="Leelawadee UI" w:hAnsi="Leelawadee UI" w:cs="Leelawadee UI"/>
-        </w:rPr>
-        <w:t xml:space="preserve"> or </w:t>
-      </w:r>
-      <w:proofErr w:type="spellStart"/>
-      <w:r>
-        <w:rPr>
-          <w:rFonts w:ascii="Leelawadee UI" w:hAnsi="Leelawadee UI" w:cs="Leelawadee UI"/>
-        </w:rPr>
-        <w:t>Galaga</w:t>
-      </w:r>
-      <w:proofErr w:type="spellEnd"/>
-      <w:r>
-        <w:rPr>
-          <w:rFonts w:ascii="Leelawadee UI" w:hAnsi="Leelawadee UI" w:cs="Leelawadee UI"/>
-        </w:rPr>
-        <w:t xml:space="preserve">, </w:t>
+        <w:t>The game is a shooter similar to Space Invaders</w:t>
+      </w:r>
+      <w:r>
+        <w:rPr>
+          <w:rFonts w:ascii="Leelawadee UI" w:hAnsi="Leelawadee UI" w:cs="Leelawadee UI"/>
+        </w:rPr>
+        <w:t xml:space="preserve"> or Galaga, </w:t>
       </w:r>
       <w:r>
         <w:rPr>
@@ -2272,8 +2244,6 @@
                 <w:rFonts w:ascii="Leelawadee UI" w:hAnsi="Leelawadee UI" w:cs="Leelawadee UI"/>
               </w:rPr>
             </w:pPr>
-            <w:bookmarkStart w:id="0" w:name="_GoBack"/>
-            <w:bookmarkEnd w:id="0"/>
             <w:r>
               <w:rPr>
                 <w:rFonts w:ascii="Leelawadee UI" w:hAnsi="Leelawadee UI" w:cs="Leelawadee UI"/>
@@ -5652,21 +5622,7 @@
         <w:rPr>
           <w:rFonts w:ascii="Leelawadee UI" w:hAnsi="Leelawadee UI" w:cs="Leelawadee UI"/>
         </w:rPr>
-        <w:t xml:space="preserve">The player’s </w:t>
-      </w:r>
-      <w:proofErr w:type="gramStart"/>
-      <w:r>
-        <w:rPr>
-          <w:rFonts w:ascii="Leelawadee UI" w:hAnsi="Leelawadee UI" w:cs="Leelawadee UI"/>
-        </w:rPr>
-        <w:t>ultimate goal</w:t>
-      </w:r>
-      <w:proofErr w:type="gramEnd"/>
-      <w:r>
-        <w:rPr>
-          <w:rFonts w:ascii="Leelawadee UI" w:hAnsi="Leelawadee UI" w:cs="Leelawadee UI"/>
-        </w:rPr>
-        <w:t xml:space="preserve"> in the game is to collect Light Gears in order to escape from Cyberspace. </w:t>
+        <w:t xml:space="preserve">The player’s ultimate goal in the game is to collect Light Gears in order to escape from Cyberspace. </w:t>
       </w:r>
       <w:r>
         <w:rPr>
@@ -5842,21 +5798,7 @@
         <w:rPr>
           <w:rFonts w:ascii="Leelawadee UI" w:hAnsi="Leelawadee UI" w:cs="Leelawadee UI"/>
         </w:rPr>
-        <w:t xml:space="preserve">Mechanics – What are the rules to the game, both implicit and explicit.  This is the model of the universe that the game works under.  Think of it as a simulation of a world, how do all the pieces interact?  This </w:t>
-      </w:r>
-      <w:proofErr w:type="gramStart"/>
-      <w:r>
-        <w:rPr>
-          <w:rFonts w:ascii="Leelawadee UI" w:hAnsi="Leelawadee UI" w:cs="Leelawadee UI"/>
-        </w:rPr>
-        <w:t>actually can</w:t>
-      </w:r>
-      <w:proofErr w:type="gramEnd"/>
-      <w:r>
-        <w:rPr>
-          <w:rFonts w:ascii="Leelawadee UI" w:hAnsi="Leelawadee UI" w:cs="Leelawadee UI"/>
-        </w:rPr>
-        <w:t xml:space="preserve"> be a very large section.</w:t>
+        <w:t>Mechanics – What are the rules to the game, both implicit and explicit.  This is the model of the universe that the game works under.  Think of it as a simulation of a world, how do all the pieces interact?  This actually can be a very large section.</w:t>
       </w:r>
     </w:p>
     <w:p>
@@ -6178,16 +6120,8 @@
         <w:rPr>
           <w:rFonts w:ascii="Leelawadee UI" w:hAnsi="Leelawadee UI" w:cs="Leelawadee UI"/>
         </w:rPr>
-        <w:t xml:space="preserve">When the player is </w:t>
-      </w:r>
-      <w:proofErr w:type="gramStart"/>
-      <w:r>
-        <w:rPr>
-          <w:rFonts w:ascii="Leelawadee UI" w:hAnsi="Leelawadee UI" w:cs="Leelawadee UI"/>
-        </w:rPr>
-        <w:t>stopped</w:t>
-      </w:r>
-      <w:proofErr w:type="gramEnd"/>
+        <w:t>When the player is stopped</w:t>
+      </w:r>
       <w:r>
         <w:rPr>
           <w:rFonts w:ascii="Leelawadee UI" w:hAnsi="Leelawadee UI" w:cs="Leelawadee UI"/>
@@ -6670,27 +6604,13 @@
         <w:rPr>
           <w:rFonts w:ascii="Leelawadee UI" w:hAnsi="Leelawadee UI" w:cs="Leelawadee UI"/>
         </w:rPr>
-        <w:t xml:space="preserve">having a maze of vents </w:t>
-      </w:r>
-      <w:proofErr w:type="gramStart"/>
-      <w:r>
-        <w:rPr>
-          <w:rFonts w:ascii="Leelawadee UI" w:hAnsi="Leelawadee UI" w:cs="Leelawadee UI"/>
-        </w:rPr>
-        <w:t xml:space="preserve">in reference </w:t>
-      </w:r>
-      <w:r>
-        <w:rPr>
-          <w:rFonts w:ascii="Leelawadee UI" w:hAnsi="Leelawadee UI" w:cs="Leelawadee UI"/>
-        </w:rPr>
-        <w:t>to</w:t>
-      </w:r>
-      <w:proofErr w:type="gramEnd"/>
-      <w:r>
-        <w:rPr>
-          <w:rFonts w:ascii="Leelawadee UI" w:hAnsi="Leelawadee UI" w:cs="Leelawadee UI"/>
-        </w:rPr>
-        <w:t xml:space="preserve"> my grade 12 Physics teacher, possibly having a reference to Owl-Man from Washed Up Wizard, my </w:t>
+        <w:t xml:space="preserve">having a maze of vents in reference </w:t>
+      </w:r>
+      <w:r>
+        <w:rPr>
+          <w:rFonts w:ascii="Leelawadee UI" w:hAnsi="Leelawadee UI" w:cs="Leelawadee UI"/>
+        </w:rPr>
+        <w:t xml:space="preserve">to my grade 12 Physics teacher, possibly having a reference to Owl-Man from Washed Up Wizard, my </w:t>
       </w:r>
       <w:r>
         <w:rPr>
@@ -6932,6 +6852,24 @@
         <w:rPr>
           <w:rFonts w:ascii="Leelawadee UI" w:hAnsi="Leelawadee UI" w:cs="Leelawadee UI"/>
         </w:rPr>
+        <w:t>Everything in the real world is viewed through a security camera</w:t>
+      </w:r>
+      <w:r>
+        <w:rPr>
+          <w:rFonts w:ascii="Leelawadee UI" w:hAnsi="Leelawadee UI" w:cs="Leelawadee UI"/>
+        </w:rPr>
+        <w:t>, switching between different views</w:t>
+      </w:r>
+      <w:r>
+        <w:rPr>
+          <w:rFonts w:ascii="Leelawadee UI" w:hAnsi="Leelawadee UI" w:cs="Leelawadee UI"/>
+        </w:rPr>
+        <w:t xml:space="preserve">. </w:t>
+      </w:r>
+      <w:r>
+        <w:rPr>
+          <w:rFonts w:ascii="Leelawadee UI" w:hAnsi="Leelawadee UI" w:cs="Leelawadee UI"/>
+        </w:rPr>
         <w:t xml:space="preserve">A device </w:t>
       </w:r>
       <w:r>
@@ -6944,21 +6882,7 @@
         <w:rPr>
           <w:rFonts w:ascii="Leelawadee UI" w:hAnsi="Leelawadee UI" w:cs="Leelawadee UI"/>
         </w:rPr>
-        <w:t xml:space="preserve">scans her, then the floor </w:t>
-      </w:r>
-      <w:proofErr w:type="gramStart"/>
-      <w:r>
-        <w:rPr>
-          <w:rFonts w:ascii="Leelawadee UI" w:hAnsi="Leelawadee UI" w:cs="Leelawadee UI"/>
-        </w:rPr>
-        <w:t>opens up</w:t>
-      </w:r>
-      <w:proofErr w:type="gramEnd"/>
-      <w:r>
-        <w:rPr>
-          <w:rFonts w:ascii="Leelawadee UI" w:hAnsi="Leelawadee UI" w:cs="Leelawadee UI"/>
-        </w:rPr>
-        <w:t>, dropping her deep under the house.</w:t>
+        <w:t>scans her, then the floor opens up, dropping her deep under the house.</w:t>
       </w:r>
       <w:r>
         <w:rPr>
@@ -7108,7 +7032,15 @@
         <w:rPr>
           <w:rFonts w:ascii="Leelawadee UI" w:hAnsi="Leelawadee UI" w:cs="Leelawadee UI"/>
         </w:rPr>
-        <w:t xml:space="preserve"> This then goes to the title</w:t>
+        <w:t xml:space="preserve"> </w:t>
+      </w:r>
+      <w:bookmarkStart w:id="0" w:name="_GoBack"/>
+      <w:bookmarkEnd w:id="0"/>
+      <w:r>
+        <w:rPr>
+          <w:rFonts w:ascii="Leelawadee UI" w:hAnsi="Leelawadee UI" w:cs="Leelawadee UI"/>
+        </w:rPr>
+        <w:t>This then goes to the title</w:t>
       </w:r>
       <w:r>
         <w:rPr>
@@ -7144,16 +7076,8 @@
         <w:rPr>
           <w:rFonts w:ascii="Leelawadee UI" w:hAnsi="Leelawadee UI" w:cs="Leelawadee UI"/>
         </w:rPr>
-        <w:t xml:space="preserve">where she runs into what ends up being a basic enemy, a </w:t>
-      </w:r>
-      <w:proofErr w:type="spellStart"/>
-      <w:r>
-        <w:rPr>
-          <w:rFonts w:ascii="Leelawadee UI" w:hAnsi="Leelawadee UI" w:cs="Leelawadee UI"/>
-        </w:rPr>
-        <w:t>Triagla</w:t>
-      </w:r>
-      <w:proofErr w:type="spellEnd"/>
+        <w:t>where she runs into what ends up being a basic enemy, a Triagla</w:t>
+      </w:r>
       <w:r>
         <w:rPr>
           <w:rFonts w:ascii="Leelawadee UI" w:hAnsi="Leelawadee UI" w:cs="Leelawadee UI"/>
@@ -7274,19 +7198,11 @@
         </w:rPr>
         <w:t xml:space="preserve">The center piece </w:t>
       </w:r>
-      <w:proofErr w:type="gramStart"/>
-      <w:r>
-        <w:rPr>
-          <w:rFonts w:ascii="Leelawadee UI" w:hAnsi="Leelawadee UI" w:cs="Leelawadee UI"/>
-        </w:rPr>
-        <w:t>opens up</w:t>
-      </w:r>
-      <w:proofErr w:type="gramEnd"/>
-      <w:r>
-        <w:rPr>
-          <w:rFonts w:ascii="Leelawadee UI" w:hAnsi="Leelawadee UI" w:cs="Leelawadee UI"/>
-        </w:rPr>
-        <w:t>, revealing</w:t>
+      <w:r>
+        <w:rPr>
+          <w:rFonts w:ascii="Leelawadee UI" w:hAnsi="Leelawadee UI" w:cs="Leelawadee UI"/>
+        </w:rPr>
+        <w:t>opens up, revealing</w:t>
       </w:r>
       <w:r>
         <w:rPr>
@@ -7360,7 +7276,6 @@
         </w:rPr>
         <w:t xml:space="preserve"> by cannon to get it to Sarah, but doesn’t have direct control over it, so Sarah </w:t>
       </w:r>
-      <w:proofErr w:type="gramStart"/>
       <w:r>
         <w:rPr>
           <w:rFonts w:ascii="Leelawadee UI" w:hAnsi="Leelawadee UI" w:cs="Leelawadee UI"/>
@@ -7371,14 +7286,7 @@
         <w:rPr>
           <w:rFonts w:ascii="Leelawadee UI" w:hAnsi="Leelawadee UI" w:cs="Leelawadee UI"/>
         </w:rPr>
-        <w:t>to</w:t>
-      </w:r>
-      <w:proofErr w:type="gramEnd"/>
-      <w:r>
-        <w:rPr>
-          <w:rFonts w:ascii="Leelawadee UI" w:hAnsi="Leelawadee UI" w:cs="Leelawadee UI"/>
-        </w:rPr>
-        <w:t xml:space="preserve"> control it</w:t>
+        <w:t>to control it</w:t>
       </w:r>
       <w:r>
         <w:rPr>
@@ -7529,21 +7437,7 @@
         <w:rPr>
           <w:rFonts w:ascii="Leelawadee UI" w:hAnsi="Leelawadee UI" w:cs="Leelawadee UI"/>
         </w:rPr>
-        <w:t xml:space="preserve">Nick </w:t>
-      </w:r>
-      <w:proofErr w:type="gramStart"/>
-      <w:r>
-        <w:rPr>
-          <w:rFonts w:ascii="Leelawadee UI" w:hAnsi="Leelawadee UI" w:cs="Leelawadee UI"/>
-        </w:rPr>
-        <w:t>is able to</w:t>
-      </w:r>
-      <w:proofErr w:type="gramEnd"/>
-      <w:r>
-        <w:rPr>
-          <w:rFonts w:ascii="Leelawadee UI" w:hAnsi="Leelawadee UI" w:cs="Leelawadee UI"/>
-        </w:rPr>
-        <w:t xml:space="preserve"> use the Bits collected</w:t>
+        <w:t>Nick is able to use the Bits collected</w:t>
       </w:r>
       <w:r>
         <w:rPr>
@@ -7567,7 +7461,14 @@
         <w:rPr>
           <w:rFonts w:ascii="Leelawadee UI" w:hAnsi="Leelawadee UI" w:cs="Leelawadee UI"/>
         </w:rPr>
-        <w:t xml:space="preserve">, such as the medieval </w:t>
+        <w:t xml:space="preserve">, such </w:t>
+      </w:r>
+      <w:r>
+        <w:rPr>
+          <w:rFonts w:ascii="Leelawadee UI" w:hAnsi="Leelawadee UI" w:cs="Leelawadee UI"/>
+        </w:rPr>
+        <w:lastRenderedPageBreak/>
+        <w:t xml:space="preserve">as the medieval </w:t>
       </w:r>
       <w:r>
         <w:rPr>
@@ -7591,21 +7492,7 @@
         <w:rPr>
           <w:rFonts w:ascii="Leelawadee UI" w:hAnsi="Leelawadee UI" w:cs="Leelawadee UI"/>
         </w:rPr>
-        <w:t xml:space="preserve"> that Nick and Sarah </w:t>
-      </w:r>
-      <w:proofErr w:type="gramStart"/>
-      <w:r>
-        <w:rPr>
-          <w:rFonts w:ascii="Leelawadee UI" w:hAnsi="Leelawadee UI" w:cs="Leelawadee UI"/>
-        </w:rPr>
-        <w:t>have to</w:t>
-      </w:r>
-      <w:proofErr w:type="gramEnd"/>
-      <w:r>
-        <w:rPr>
-          <w:rFonts w:ascii="Leelawadee UI" w:hAnsi="Leelawadee UI" w:cs="Leelawadee UI"/>
-        </w:rPr>
-        <w:t xml:space="preserve"> explore to find</w:t>
+        <w:t xml:space="preserve"> that Nick and Sarah have to explore to find</w:t>
       </w:r>
       <w:r>
         <w:rPr>
@@ -7617,14 +7504,7 @@
         <w:rPr>
           <w:rFonts w:ascii="Leelawadee UI" w:hAnsi="Leelawadee UI" w:cs="Leelawadee UI"/>
         </w:rPr>
-        <w:t xml:space="preserve"> Each of these </w:t>
-      </w:r>
-      <w:r>
-        <w:rPr>
-          <w:rFonts w:ascii="Leelawadee UI" w:hAnsi="Leelawadee UI" w:cs="Leelawadee UI"/>
-        </w:rPr>
-        <w:lastRenderedPageBreak/>
-        <w:t xml:space="preserve">areas has conflicts, </w:t>
+        <w:t xml:space="preserve"> Each of these areas has conflicts, </w:t>
       </w:r>
       <w:r>
         <w:rPr>
@@ -7948,16 +7828,8 @@
         <w:rPr>
           <w:rFonts w:ascii="Leelawadee UI" w:hAnsi="Leelawadee UI" w:cs="Leelawadee UI"/>
         </w:rPr>
-        <w:t xml:space="preserve">After collecting </w:t>
-      </w:r>
-      <w:proofErr w:type="gramStart"/>
-      <w:r>
-        <w:rPr>
-          <w:rFonts w:ascii="Leelawadee UI" w:hAnsi="Leelawadee UI" w:cs="Leelawadee UI"/>
-        </w:rPr>
-        <w:t>every one</w:t>
-      </w:r>
-      <w:proofErr w:type="gramEnd"/>
+        <w:t>After collecting every one</w:t>
+      </w:r>
       <w:r>
         <w:rPr>
           <w:rFonts w:ascii="Leelawadee UI" w:hAnsi="Leelawadee UI" w:cs="Leelawadee UI"/>
@@ -8328,27 +8200,13 @@
         <w:rPr>
           <w:rFonts w:ascii="Leelawadee UI" w:hAnsi="Leelawadee UI" w:cs="Leelawadee UI"/>
         </w:rPr>
-        <w:t xml:space="preserve">ipulate the </w:t>
-      </w:r>
-      <w:proofErr w:type="gramStart"/>
-      <w:r>
-        <w:rPr>
-          <w:rFonts w:ascii="Leelawadee UI" w:hAnsi="Leelawadee UI" w:cs="Leelawadee UI"/>
-        </w:rPr>
-        <w:t>environment</w:t>
-      </w:r>
-      <w:r>
-        <w:rPr>
-          <w:rFonts w:ascii="Leelawadee UI" w:hAnsi="Leelawadee UI" w:cs="Leelawadee UI"/>
-        </w:rPr>
-        <w:t>, and</w:t>
-      </w:r>
-      <w:proofErr w:type="gramEnd"/>
-      <w:r>
-        <w:rPr>
-          <w:rFonts w:ascii="Leelawadee UI" w:hAnsi="Leelawadee UI" w:cs="Leelawadee UI"/>
-        </w:rPr>
-        <w:t xml:space="preserve"> is causing havoc in each of them</w:t>
+        <w:t>ipulate the environment</w:t>
+      </w:r>
+      <w:r>
+        <w:rPr>
+          <w:rFonts w:ascii="Leelawadee UI" w:hAnsi="Leelawadee UI" w:cs="Leelawadee UI"/>
+        </w:rPr>
+        <w:t>, and is causing havoc in each of them</w:t>
       </w:r>
       <w:r>
         <w:rPr>
@@ -8397,6 +8255,7 @@
         <w:rPr>
           <w:rFonts w:ascii="Leelawadee UI" w:hAnsi="Leelawadee UI" w:cs="Leelawadee UI"/>
         </w:rPr>
+        <w:lastRenderedPageBreak/>
         <w:t>Matrix – A void of neon shapes that can move and stretch.</w:t>
       </w:r>
       <w:r>
@@ -9147,14 +9006,7 @@
         <w:rPr>
           <w:rFonts w:ascii="Leelawadee UI" w:hAnsi="Leelawadee UI" w:cs="Leelawadee UI"/>
         </w:rPr>
-        <w:t xml:space="preserve">chasing factory robot as it rampages around the </w:t>
-      </w:r>
-      <w:proofErr w:type="gramStart"/>
-      <w:r>
-        <w:rPr>
-          <w:rFonts w:ascii="Leelawadee UI" w:hAnsi="Leelawadee UI" w:cs="Leelawadee UI"/>
-        </w:rPr>
-        <w:t>mountain</w:t>
+        <w:t>chasing factory robot as it rampages around the mountain</w:t>
       </w:r>
       <w:r>
         <w:rPr>
@@ -9166,14 +9018,7 @@
         <w:rPr>
           <w:rFonts w:ascii="Leelawadee UI" w:hAnsi="Leelawadee UI" w:cs="Leelawadee UI"/>
         </w:rPr>
-        <w:t xml:space="preserve"> and</w:t>
-      </w:r>
-      <w:proofErr w:type="gramEnd"/>
-      <w:r>
-        <w:rPr>
-          <w:rFonts w:ascii="Leelawadee UI" w:hAnsi="Leelawadee UI" w:cs="Leelawadee UI"/>
-        </w:rPr>
-        <w:t xml:space="preserve"> getting into its brain.</w:t>
+        <w:t xml:space="preserve"> and getting into its brain.</w:t>
       </w:r>
       <w:r>
         <w:rPr>
@@ -9308,6 +9153,7 @@
         <w:rPr>
           <w:rFonts w:ascii="Leelawadee UI" w:hAnsi="Leelawadee UI" w:cs="Leelawadee UI"/>
         </w:rPr>
+        <w:lastRenderedPageBreak/>
         <w:t>Level</w:t>
       </w:r>
       <w:r>
@@ -9320,14 +9166,7 @@
         <w:rPr>
           <w:rFonts w:ascii="Leelawadee UI" w:hAnsi="Leelawadee UI" w:cs="Leelawadee UI"/>
         </w:rPr>
-        <w:t xml:space="preserve">, and the details of what happens in the level.  Depending on the game, this may include the </w:t>
-      </w:r>
-      <w:r>
-        <w:rPr>
-          <w:rFonts w:ascii="Leelawadee UI" w:hAnsi="Leelawadee UI" w:cs="Leelawadee UI"/>
-        </w:rPr>
-        <w:lastRenderedPageBreak/>
-        <w:t>physical description of the map, the critical path that the player needs to take, and what encounters are important or incidental.</w:t>
+        <w:t>, and the details of what happens in the level.  Depending on the game, this may include the physical description of the map, the critical path that the player needs to take, and what encounters are important or incidental.</w:t>
       </w:r>
     </w:p>
     <w:p>
@@ -9489,21 +9328,7 @@
         <w:rPr>
           <w:rFonts w:ascii="Leelawadee UI" w:hAnsi="Leelawadee UI" w:cs="Leelawadee UI"/>
         </w:rPr>
-        <w:t xml:space="preserve"> They learn how to move left and right and </w:t>
-      </w:r>
-      <w:proofErr w:type="gramStart"/>
-      <w:r>
-        <w:rPr>
-          <w:rFonts w:ascii="Leelawadee UI" w:hAnsi="Leelawadee UI" w:cs="Leelawadee UI"/>
-        </w:rPr>
-        <w:t>have to</w:t>
-      </w:r>
-      <w:proofErr w:type="gramEnd"/>
-      <w:r>
-        <w:rPr>
-          <w:rFonts w:ascii="Leelawadee UI" w:hAnsi="Leelawadee UI" w:cs="Leelawadee UI"/>
-        </w:rPr>
-        <w:t xml:space="preserve"> dodge objects. </w:t>
+        <w:t xml:space="preserve"> They learn how to move left and right and have to dodge objects. </w:t>
       </w:r>
       <w:r>
         <w:rPr>
@@ -9511,19 +9336,11 @@
         </w:rPr>
         <w:t xml:space="preserve">Some enemies </w:t>
       </w:r>
-      <w:proofErr w:type="gramStart"/>
-      <w:r>
-        <w:rPr>
-          <w:rFonts w:ascii="Leelawadee UI" w:hAnsi="Leelawadee UI" w:cs="Leelawadee UI"/>
-        </w:rPr>
-        <w:t>appear</w:t>
-      </w:r>
-      <w:proofErr w:type="gramEnd"/>
-      <w:r>
-        <w:rPr>
-          <w:rFonts w:ascii="Leelawadee UI" w:hAnsi="Leelawadee UI" w:cs="Leelawadee UI"/>
-        </w:rPr>
-        <w:t xml:space="preserve"> and they have to shoot them.</w:t>
+      <w:r>
+        <w:rPr>
+          <w:rFonts w:ascii="Leelawadee UI" w:hAnsi="Leelawadee UI" w:cs="Leelawadee UI"/>
+        </w:rPr>
+        <w:t>appear and they have to shoot them.</w:t>
       </w:r>
       <w:r>
         <w:rPr>
@@ -9923,6 +9740,7 @@
         <w:rPr>
           <w:rFonts w:ascii="Leelawadee UI" w:hAnsi="Leelawadee UI" w:cs="Leelawadee UI"/>
         </w:rPr>
+        <w:lastRenderedPageBreak/>
         <w:t>Artificial Intelligence</w:t>
       </w:r>
     </w:p>
@@ -9969,7 +9787,6 @@
         <w:rPr>
           <w:rFonts w:ascii="Leelawadee UI" w:hAnsi="Leelawadee UI" w:cs="Leelawadee UI"/>
         </w:rPr>
-        <w:lastRenderedPageBreak/>
         <w:t xml:space="preserve">Non-combat </w:t>
       </w:r>
       <w:r>

</xml_diff>